<commit_message>
updated model description static pressure reset
</commit_message>
<xml_diff>
--- a/design_docs/Static Pressure Reset.docx
+++ b/design_docs/Static Pressure Reset.docx
@@ -361,13 +361,7 @@
       </w:r>
       <w:proofErr w:type="spellEnd"/>
       <w:r>
-        <w:t>, c</w:t>
-      </w:r>
-      <w:r>
-        <w:t xml:space="preserve">reate a </w:t>
-      </w:r>
-      <w:r>
-        <w:t>sensor for the damper position</w:t>
+        <w:t>, create a sensor for the damper position</w:t>
       </w:r>
     </w:p>
     <w:p>
@@ -415,21 +409,27 @@
         <w:commentReference w:id="0"/>
       </w:r>
       <w:r>
+        <w:t>},                  !- Name</w:t>
+      </w:r>
+    </w:p>
+    <w:p>
+      <w:pPr>
+        <w:pStyle w:val="EMS"/>
+      </w:pPr>
+      <w:r>
+        <w:t xml:space="preserve">    </w:t>
+      </w:r>
+      <w:r>
+        <w:t>{</w:t>
+      </w:r>
+      <w:r>
+        <w:rPr>
+          <w:highlight w:val="yellow"/>
+        </w:rPr>
+        <w:t>NAME OF VAV TERMINAL</w:t>
+      </w:r>
+      <w:r>
         <w:t>}</w:t>
-      </w:r>
-      <w:r>
-        <w:t>,                  !- Name</w:t>
-      </w:r>
-    </w:p>
-    <w:p>
-      <w:pPr>
-        <w:pStyle w:val="EMS"/>
-      </w:pPr>
-      <w:r>
-        <w:t xml:space="preserve">    </w:t>
-      </w:r>
-      <w:r>
-        <w:t>{NAME OF VAV TERMINAL}</w:t>
       </w:r>
       <w:proofErr w:type="gramStart"/>
       <w:r>
@@ -509,8 +509,6 @@
       <w:r>
         <w:t xml:space="preserve"> single</w:t>
       </w:r>
-      <w:bookmarkStart w:id="1" w:name="_GoBack"/>
-      <w:bookmarkEnd w:id="1"/>
       <w:r>
         <w:t xml:space="preserve"> actuator for the fan pressure rise</w:t>
       </w:r>
@@ -545,28 +543,22 @@
       </w:r>
       <w:proofErr w:type="gramStart"/>
       <w:r>
-        <w:t>_</w:t>
-      </w:r>
-      <w:r>
-        <w:t>[</w:t>
-      </w:r>
-      <w:commentRangeStart w:id="2"/>
+        <w:t>_[</w:t>
+      </w:r>
+      <w:commentRangeStart w:id="1"/>
       <w:proofErr w:type="gramEnd"/>
       <w:r>
         <w:t>#</w:t>
       </w:r>
-      <w:commentRangeEnd w:id="2"/>
+      <w:commentRangeEnd w:id="1"/>
       <w:r>
         <w:rPr>
           <w:rStyle w:val="CommentReference"/>
         </w:rPr>
-        <w:commentReference w:id="2"/>
-      </w:r>
-      <w:r>
-        <w:t>}</w:t>
-      </w:r>
-      <w:r>
-        <w:t>,                   !- Name</w:t>
+        <w:commentReference w:id="1"/>
+      </w:r>
+      <w:r>
+        <w:t>},                   !- Name</w:t>
       </w:r>
     </w:p>
     <w:p>
@@ -574,21 +566,37 @@
         <w:pStyle w:val="EMS"/>
       </w:pPr>
       <w:r>
+        <w:t xml:space="preserve">    {</w:t>
+      </w:r>
+      <w:r>
+        <w:rPr>
+          <w:highlight w:val="yellow"/>
+        </w:rPr>
+        <w:t>NAME OF FAN</w:t>
+      </w:r>
+      <w:proofErr w:type="gramStart"/>
+      <w:r>
+        <w:t>},        !-</w:t>
+      </w:r>
+      <w:proofErr w:type="gramEnd"/>
+      <w:r>
+        <w:t xml:space="preserve"> Actuated Component Unique Name</w:t>
+      </w:r>
+    </w:p>
+    <w:p>
+      <w:pPr>
+        <w:pStyle w:val="EMS"/>
+      </w:pPr>
+      <w:r>
         <w:t xml:space="preserve">    </w:t>
       </w:r>
-      <w:r>
-        <w:t>{NAME OF FAN</w:t>
-      </w:r>
       <w:proofErr w:type="gramStart"/>
       <w:r>
-        <w:t>}</w:t>
-      </w:r>
-      <w:r>
-        <w:t>,        !-</w:t>
+        <w:t>Fan,                     !-</w:t>
       </w:r>
       <w:proofErr w:type="gramEnd"/>
       <w:r>
-        <w:t xml:space="preserve"> Actuated Component Unique Name</w:t>
+        <w:t xml:space="preserve"> Actuated Component Type</w:t>
       </w:r>
     </w:p>
     <w:p>
@@ -596,32 +604,18 @@
         <w:pStyle w:val="EMS"/>
       </w:pPr>
       <w:r>
-        <w:t xml:space="preserve">    </w:t>
+        <w:t xml:space="preserve">    Fan Pressure </w:t>
       </w:r>
       <w:proofErr w:type="gramStart"/>
       <w:r>
-        <w:t>Fan,                     !-</w:t>
+        <w:t>Rise;       !-</w:t>
       </w:r>
       <w:proofErr w:type="gramEnd"/>
       <w:r>
-        <w:t xml:space="preserve"> Actuated Component Type</w:t>
-      </w:r>
-    </w:p>
-    <w:p>
-      <w:pPr>
-        <w:pStyle w:val="EMS"/>
-      </w:pPr>
-      <w:r>
-        <w:t xml:space="preserve">    Fan Pressure </w:t>
-      </w:r>
-      <w:proofErr w:type="gramStart"/>
-      <w:r>
-        <w:t>Rise;       !-</w:t>
-      </w:r>
-      <w:proofErr w:type="gramEnd"/>
-      <w:r>
         <w:t xml:space="preserve"> Actuated Component Control Type</w:t>
       </w:r>
+      <w:bookmarkStart w:id="2" w:name="_GoBack"/>
+      <w:bookmarkEnd w:id="2"/>
     </w:p>
     <w:p>
       <w:pPr>
@@ -789,10 +783,7 @@
       </w:r>
       <w:proofErr w:type="spellStart"/>
       <w:r>
-        <w:t>SP_Rese</w:t>
-      </w:r>
-      <w:r>
-        <w:t>t</w:t>
+        <w:t>SP_Reset</w:t>
       </w:r>
       <w:proofErr w:type="spellEnd"/>
       <w:proofErr w:type="gramStart"/>
@@ -812,10 +803,7 @@
         <w:commentReference w:id="5"/>
       </w:r>
       <w:r>
-        <w:t>}</w:t>
-      </w:r>
-      <w:r>
-        <w:t>,</w:t>
+        <w:t>},</w:t>
       </w:r>
     </w:p>
     <w:p>
@@ -926,10 +914,7 @@
         <w:t xml:space="preserve"> </w:t>
       </w:r>
       <w:r>
-        <w:t xml:space="preserve">   </w:t>
-      </w:r>
-      <w:r>
-        <w:t xml:space="preserve">SET </w:t>
+        <w:t xml:space="preserve">   SET </w:t>
       </w:r>
       <w:proofErr w:type="spellStart"/>
       <w:r>
@@ -1619,7 +1604,7 @@
       </w:r>
     </w:p>
   </w:comment>
-  <w:comment w:id="2" w:author="NREL" w:date="2015-08-19T15:28:00Z" w:initials="N">
+  <w:comment w:id="1" w:author="NREL" w:date="2015-08-19T15:28:00Z" w:initials="N">
     <w:p>
       <w:pPr>
         <w:pStyle w:val="CommentText"/>
@@ -1872,7 +1857,7 @@
           <w:rPr>
             <w:noProof/>
           </w:rPr>
-          <w:t>1</w:t>
+          <w:t>2</w:t>
         </w:r>
         <w:r>
           <w:rPr>
@@ -4365,7 +4350,7 @@
 </file>
 
 <file path=customXml/itemProps1.xml><?xml version="1.0" encoding="utf-8"?>
-<ds:datastoreItem xmlns:ds="http://schemas.openxmlformats.org/officeDocument/2006/customXml" ds:itemID="{D7C7831A-A6E1-4BCE-A642-6322102A9F9D}">
+<ds:datastoreItem xmlns:ds="http://schemas.openxmlformats.org/officeDocument/2006/customXml" ds:itemID="{590B0395-53B3-4C91-AB09-45FA990E626D}">
   <ds:schemaRefs>
     <ds:schemaRef ds:uri="http://schemas.openxmlformats.org/officeDocument/2006/bibliography"/>
   </ds:schemaRefs>

</xml_diff>